<commit_message>
IDD docs updated to contain base URL + core systems use the new interface name during SR registration
</commit_message>
<xml_diff>
--- a/documentation/Authorization/Arrowhead AuthorizationControl-HTTP-SECURE-JSON.docx
+++ b/documentation/Authorization/Arrowhead AuthorizationControl-HTTP-SECURE-JSON.docx
@@ -55,8 +55,19 @@
               <w:szCs w:val="48"/>
               <w:lang w:val="en-US"/>
             </w:rPr>
-            <w:t xml:space="preserve"> Service IDD</w:t>
+            <w:t xml:space="preserve"> Service </w:t>
           </w:r>
+          <w:proofErr w:type="spellStart"/>
+          <w:r>
+            <w:rPr>
+              <w:rFonts w:asciiTheme="majorHAnsi" w:hAnsiTheme="majorHAnsi" w:cstheme="majorHAnsi"/>
+              <w:sz w:val="48"/>
+              <w:szCs w:val="48"/>
+              <w:lang w:val="en-US"/>
+            </w:rPr>
+            <w:t>IDD</w:t>
+          </w:r>
+          <w:proofErr w:type="spellEnd"/>
         </w:sdtContent>
       </w:sdt>
     </w:p>
@@ -454,8 +465,13 @@
       </w:r>
       <w:proofErr w:type="spellEnd"/>
       <w:r>
-        <w:t xml:space="preserve"> service of G4.0</w:t>
-      </w:r>
+        <w:t xml:space="preserve"> service of </w:t>
+      </w:r>
+      <w:proofErr w:type="spellStart"/>
+      <w:r>
+        <w:t>G4.0</w:t>
+      </w:r>
+      <w:proofErr w:type="spellEnd"/>
       <w:r>
         <w:t xml:space="preserve"> with the REST interface. </w:t>
       </w:r>
@@ -513,6 +529,25 @@
       <w:r>
         <w:t xml:space="preserve">Table 1 describe these. </w:t>
       </w:r>
+    </w:p>
+    <w:p>
+      <w:pPr>
+        <w:pStyle w:val="Szvegtrzs"/>
+      </w:pPr>
+      <w:r>
+        <w:t xml:space="preserve">The base URL for the requests: </w:t>
+      </w:r>
+      <w:r>
+        <w:t>http://&lt;host&gt;:&lt;port&gt;/au</w:t>
+      </w:r>
+      <w:r>
+        <w:t>thorization</w:t>
+      </w:r>
+      <w:r>
+        <w:t>.</w:t>
+      </w:r>
+      <w:bookmarkStart w:id="2" w:name="_GoBack"/>
+      <w:bookmarkEnd w:id="2"/>
     </w:p>
     <w:p>
       <w:pPr>
@@ -993,14 +1028,14 @@
           <w:lang w:val="en-US"/>
         </w:rPr>
       </w:pPr>
-      <w:bookmarkStart w:id="2" w:name="_Toc377455182"/>
+      <w:bookmarkStart w:id="3" w:name="_Toc377455182"/>
       <w:r>
         <w:rPr>
           <w:lang w:val="en-US"/>
         </w:rPr>
         <w:t>Information Model</w:t>
       </w:r>
-      <w:bookmarkEnd w:id="2"/>
+      <w:bookmarkEnd w:id="3"/>
     </w:p>
     <w:p>
       <w:pPr>
@@ -2164,8 +2199,8 @@
           <w:lang w:val="en-US"/>
         </w:rPr>
       </w:pPr>
-      <w:bookmarkStart w:id="3" w:name="_Toc354828814"/>
-      <w:bookmarkStart w:id="4" w:name="_Toc377455184"/>
+      <w:bookmarkStart w:id="4" w:name="_Toc354828814"/>
+      <w:bookmarkStart w:id="5" w:name="_Toc377455184"/>
       <w:r>
         <w:rPr>
           <w:lang w:val="en-US"/>
@@ -2173,8 +2208,8 @@
         <w:lastRenderedPageBreak/>
         <w:t>Revision history</w:t>
       </w:r>
-      <w:bookmarkEnd w:id="3"/>
       <w:bookmarkEnd w:id="4"/>
+      <w:bookmarkEnd w:id="5"/>
     </w:p>
     <w:p>
       <w:pPr>
@@ -2183,16 +2218,16 @@
           <w:lang w:val="en-US"/>
         </w:rPr>
       </w:pPr>
-      <w:bookmarkStart w:id="5" w:name="_Toc354828815"/>
-      <w:bookmarkStart w:id="6" w:name="_Toc377455185"/>
+      <w:bookmarkStart w:id="6" w:name="_Toc354828815"/>
+      <w:bookmarkStart w:id="7" w:name="_Toc377455185"/>
       <w:r>
         <w:rPr>
           <w:lang w:val="en-US"/>
         </w:rPr>
         <w:t>Amendments</w:t>
       </w:r>
-      <w:bookmarkEnd w:id="5"/>
       <w:bookmarkEnd w:id="6"/>
+      <w:bookmarkEnd w:id="7"/>
     </w:p>
     <w:tbl>
       <w:tblPr>
@@ -2339,7 +2374,6 @@
                 <w:sz w:val="22"/>
               </w:rPr>
             </w:pPr>
-            <w:bookmarkStart w:id="7" w:name="_GoBack"/>
             <w:r>
               <w:rPr>
                 <w:rFonts w:ascii="Times New Roman" w:hAnsi="Times New Roman" w:cs="Times New Roman"/>
@@ -2432,7 +2466,6 @@
           </w:p>
         </w:tc>
       </w:tr>
-      <w:bookmarkEnd w:id="7"/>
       <w:tr>
         <w:tc>
           <w:tcPr>
@@ -3383,7 +3416,7 @@
                   </a:prstGeom>
                   <a:extLst>
                     <a:ext uri="{FAA26D3D-D897-4be2-8F04-BA451C77F1D7}">
-                      <ma14:placeholderFlag xmlns="" xmlns:mo="http://schemas.microsoft.com/office/mac/office/2008/main" xmlns:mv="urn:schemas-microsoft-com:mac:vml" xmlns:o="urn:schemas-microsoft-com:office:office" xmlns:v="urn:schemas-microsoft-com:vml" xmlns:w10="urn:schemas-microsoft-com:office:word" xmlns:w="http://schemas.openxmlformats.org/wordprocessingml/2006/main" xmlns:ma14="http://schemas.microsoft.com/office/mac/drawingml/2011/main" xmlns:ve="http://schemas.openxmlformats.org/markup-compatibility/2006"/>
+                      <ma14:placeholderFlag xmlns:ve="http://schemas.openxmlformats.org/markup-compatibility/2006" xmlns:ma14="http://schemas.microsoft.com/office/mac/drawingml/2011/main" xmlns:w="http://schemas.openxmlformats.org/wordprocessingml/2006/main" xmlns:w10="urn:schemas-microsoft-com:office:word" xmlns:v="urn:schemas-microsoft-com:vml" xmlns:o="urn:schemas-microsoft-com:office:office" xmlns:mv="urn:schemas-microsoft-com:mac:vml" xmlns:mo="http://schemas.microsoft.com/office/mac/office/2008/main" xmlns=""/>
                     </a:ext>
                   </a:extLst>
                 </pic:spPr>
@@ -4339,33 +4372,17 @@
               <w:szCs w:val="18"/>
             </w:rPr>
           </w:pPr>
-          <w:r>
-            <w:fldChar w:fldCharType="begin"/>
-          </w:r>
-          <w:r>
-            <w:instrText xml:space="preserve"> DATE  \* MERGEFORMAT </w:instrText>
-          </w:r>
-          <w:r>
-            <w:fldChar w:fldCharType="separate"/>
-          </w:r>
-          <w:r>
-            <w:rPr>
-              <w:rFonts w:asciiTheme="majorHAnsi" w:hAnsiTheme="majorHAnsi"/>
-              <w:noProof/>
-              <w:sz w:val="18"/>
-              <w:szCs w:val="18"/>
-            </w:rPr>
-            <w:t>2018-05-22</w:t>
-          </w:r>
-          <w:r>
-            <w:rPr>
-              <w:rFonts w:asciiTheme="majorHAnsi" w:hAnsiTheme="majorHAnsi"/>
-              <w:noProof/>
-              <w:sz w:val="18"/>
-              <w:szCs w:val="18"/>
-            </w:rPr>
-            <w:fldChar w:fldCharType="end"/>
-          </w:r>
+          <w:fldSimple w:instr=" DATE  \* MERGEFORMAT ">
+            <w:r>
+              <w:rPr>
+                <w:rFonts w:asciiTheme="majorHAnsi" w:hAnsiTheme="majorHAnsi"/>
+                <w:noProof/>
+                <w:sz w:val="18"/>
+                <w:szCs w:val="18"/>
+              </w:rPr>
+              <w:t>2019-02-11</w:t>
+            </w:r>
+          </w:fldSimple>
         </w:p>
       </w:tc>
       <w:tc>
@@ -4843,8 +4860,19 @@
                   <w:szCs w:val="18"/>
                   <w:lang w:val="en-US"/>
                 </w:rPr>
-                <w:t xml:space="preserve"> Service IDD</w:t>
+                <w:t xml:space="preserve"> Service </w:t>
               </w:r>
+              <w:proofErr w:type="spellStart"/>
+              <w:r>
+                <w:rPr>
+                  <w:rFonts w:asciiTheme="majorHAnsi" w:hAnsiTheme="majorHAnsi"/>
+                  <w:sz w:val="18"/>
+                  <w:szCs w:val="18"/>
+                  <w:lang w:val="en-US"/>
+                </w:rPr>
+                <w:t>IDD</w:t>
+              </w:r>
+              <w:proofErr w:type="spellEnd"/>
             </w:sdtContent>
           </w:sdt>
           <w:r>
@@ -4954,33 +4982,17 @@
               <w:szCs w:val="18"/>
             </w:rPr>
           </w:pPr>
-          <w:r>
-            <w:fldChar w:fldCharType="begin"/>
-          </w:r>
-          <w:r>
-            <w:instrText xml:space="preserve"> DATE  \* MERGEFORMAT </w:instrText>
-          </w:r>
-          <w:r>
-            <w:fldChar w:fldCharType="separate"/>
-          </w:r>
-          <w:r>
-            <w:rPr>
-              <w:rFonts w:asciiTheme="majorHAnsi" w:hAnsiTheme="majorHAnsi"/>
-              <w:noProof/>
-              <w:sz w:val="18"/>
-              <w:szCs w:val="18"/>
-            </w:rPr>
-            <w:t>2018-05-22</w:t>
-          </w:r>
-          <w:r>
-            <w:rPr>
-              <w:rFonts w:asciiTheme="majorHAnsi" w:hAnsiTheme="majorHAnsi"/>
-              <w:noProof/>
-              <w:sz w:val="18"/>
-              <w:szCs w:val="18"/>
-            </w:rPr>
-            <w:fldChar w:fldCharType="end"/>
-          </w:r>
+          <w:fldSimple w:instr=" DATE  \* MERGEFORMAT ">
+            <w:r>
+              <w:rPr>
+                <w:rFonts w:asciiTheme="majorHAnsi" w:hAnsiTheme="majorHAnsi"/>
+                <w:noProof/>
+                <w:sz w:val="18"/>
+                <w:szCs w:val="18"/>
+              </w:rPr>
+              <w:t>2019-02-11</w:t>
+            </w:r>
+          </w:fldSimple>
         </w:p>
       </w:tc>
       <w:tc>
@@ -7123,7 +7135,7 @@
     <w:charset w:val="EE"/>
     <w:family w:val="swiss"/>
     <w:pitch w:val="variable"/>
-    <w:sig w:usb0="E0002AFF" w:usb1="C000247B" w:usb2="00000009" w:usb3="00000000" w:csb0="000001FF" w:csb1="00000000"/>
+    <w:sig w:usb0="E0002EFF" w:usb1="C000247B" w:usb2="00000009" w:usb3="00000000" w:csb0="000001FF" w:csb1="00000000"/>
   </w:font>
   <w:font w:name="MS PGothic">
     <w:panose1 w:val="020B0500000000000000"/>
@@ -7185,12 +7197,14 @@
     <w:compatSetting w:name="enableOpenTypeFeatures" w:uri="http://schemas.microsoft.com/office/word" w:val="1"/>
     <w:compatSetting w:name="doNotFlipMirrorIndents" w:uri="http://schemas.microsoft.com/office/word" w:val="1"/>
     <w:compatSetting w:name="differentiateMultirowTableHeaders" w:uri="http://schemas.microsoft.com/office/word" w:val="1"/>
+    <w:compatSetting w:name="useWord2013TrackBottomHyphenation" w:uri="http://schemas.microsoft.com/office/word" w:val="1"/>
   </w:compat>
   <w:rsids>
     <w:rsidRoot w:val="004D1834"/>
     <w:rsid w:val="003D3F58"/>
     <w:rsid w:val="00460F03"/>
     <w:rsid w:val="004D1834"/>
+    <w:rsid w:val="0062298B"/>
     <w:rsid w:val="007F10AC"/>
     <w:rsid w:val="00B35E03"/>
     <w:rsid w:val="00D86962"/>
@@ -8000,7 +8014,7 @@
 </file>
 
 <file path=customXml/itemProps1.xml><?xml version="1.0" encoding="utf-8"?>
-<ds:datastoreItem xmlns:ds="http://schemas.openxmlformats.org/officeDocument/2006/customXml" ds:itemID="{87207C7D-9BBD-4561-8F6F-16CA08B656DB}">
+<ds:datastoreItem xmlns:ds="http://schemas.openxmlformats.org/officeDocument/2006/customXml" ds:itemID="{C1C2DD31-D588-4DD9-98FE-326E3DBB41E3}">
   <ds:schemaRefs>
     <ds:schemaRef ds:uri="http://schemas.openxmlformats.org/officeDocument/2006/bibliography"/>
   </ds:schemaRefs>

</xml_diff>